<commit_message>
evaluacion de mitad de semana. Se agregan horas a ingles y unas cuantas horas especiales a circuitos y fisica por tema de parciales que llegan
</commit_message>
<xml_diff>
--- a/borradorcale.docx
+++ b/borradorcale.docx
@@ -531,7 +531,10 @@
           </w:tcPr>
           <w:p>
             <w:r>
-              <w:t>OTRAS ACTIVIDADES</w:t>
+              <w:rPr>
+                <w:color w:val="FF0000"/>
+              </w:rPr>
+              <w:t>CIRCUITOS ELECTRICOS</w:t>
             </w:r>
           </w:p>
         </w:tc>
@@ -612,7 +615,10 @@
           </w:tcPr>
           <w:p>
             <w:r>
-              <w:t>OTRAS ACTIVIDADES</w:t>
+              <w:rPr>
+                <w:color w:val="FF0000"/>
+              </w:rPr>
+              <w:t>CIRCUITOS ELECTRICOS</w:t>
             </w:r>
           </w:p>
         </w:tc>
@@ -1373,7 +1379,10 @@
           </w:tcPr>
           <w:p>
             <w:r>
-              <w:t>OTRAS ACTIVIDADES</w:t>
+              <w:rPr>
+                <w:color w:val="FF0000"/>
+              </w:rPr>
+              <w:t>INGLES V</w:t>
             </w:r>
           </w:p>
         </w:tc>
@@ -1481,7 +1490,10 @@
           </w:tcPr>
           <w:p>
             <w:r>
-              <w:t>OTRAS ACTIVIDADES</w:t>
+              <w:rPr>
+                <w:color w:val="FF0000"/>
+              </w:rPr>
+              <w:t>CIRCUITOS ELECTRICOS</w:t>
             </w:r>
           </w:p>
         </w:tc>
@@ -2451,7 +2463,10 @@
           </w:tcPr>
           <w:p>
             <w:r>
-              <w:t>OTRAS ACTIVIDADES</w:t>
+              <w:rPr>
+                <w:color w:val="FF0000"/>
+              </w:rPr>
+              <w:t>FISICA DE ONDAS</w:t>
             </w:r>
           </w:p>
         </w:tc>
@@ -2532,7 +2547,10 @@
           </w:tcPr>
           <w:p>
             <w:r>
-              <w:t>OTRAS ACTIVIDADES</w:t>
+              <w:rPr>
+                <w:color w:val="FF0000"/>
+              </w:rPr>
+              <w:t>FISICA DE ONDAS</w:t>
             </w:r>
           </w:p>
         </w:tc>
@@ -2587,7 +2605,10 @@
           </w:tcPr>
           <w:p>
             <w:r>
-              <w:t>OTRAS ACTIVIDADES</w:t>
+              <w:rPr>
+                <w:color w:val="FF0000"/>
+              </w:rPr>
+              <w:t>CIRCUITOS ELECTRICOS</w:t>
             </w:r>
           </w:p>
         </w:tc>
@@ -3148,7 +3169,10 @@
           </w:tcPr>
           <w:p>
             <w:r>
-              <w:t>OTRAS ACTIVIDADES</w:t>
+              <w:rPr>
+                <w:color w:val="FF0000"/>
+              </w:rPr>
+              <w:t>INGLES V</w:t>
             </w:r>
           </w:p>
         </w:tc>
@@ -3298,7 +3322,10 @@
           </w:tcPr>
           <w:p>
             <w:r>
-              <w:t>OTRAS ACTIVIDADES</w:t>
+              <w:rPr>
+                <w:color w:val="FF0000"/>
+              </w:rPr>
+              <w:t>INGLES V</w:t>
             </w:r>
           </w:p>
         </w:tc>
@@ -3406,7 +3433,10 @@
           </w:tcPr>
           <w:p>
             <w:r>
-              <w:t>OTRAS ACTIVIDADES</w:t>
+              <w:rPr>
+                <w:color w:val="FF0000"/>
+              </w:rPr>
+              <w:t>FISICA DE ONDAS</w:t>
             </w:r>
           </w:p>
         </w:tc>
@@ -4462,7 +4492,10 @@
           </w:tcPr>
           <w:p>
             <w:r>
-              <w:t>OTRAS ACTIVIDADES</w:t>
+              <w:rPr>
+                <w:color w:val="FF0000"/>
+              </w:rPr>
+              <w:t>FISICA DE ONDAS</w:t>
             </w:r>
           </w:p>
         </w:tc>
@@ -4517,7 +4550,10 @@
           </w:tcPr>
           <w:p>
             <w:r>
-              <w:t>OTRAS ACTIVIDADES</w:t>
+              <w:rPr>
+                <w:color w:val="FF0000"/>
+              </w:rPr>
+              <w:t>FISICA DE ONDAS</w:t>
             </w:r>
           </w:p>
         </w:tc>
@@ -5073,7 +5109,10 @@
           </w:tcPr>
           <w:p>
             <w:r>
-              <w:t>OTRAS ACTIVIDADES</w:t>
+              <w:rPr>
+                <w:color w:val="FF0000"/>
+              </w:rPr>
+              <w:t>INGLES V</w:t>
             </w:r>
           </w:p>
         </w:tc>
@@ -5203,27 +5242,36 @@
           </w:tcPr>
           <w:p>
             <w:r>
-              <w:t>OTRAS ACTIVIDADES</w:t>
-            </w:r>
-          </w:p>
-        </w:tc>
-        <w:tc>
-          <w:tcPr>
-            <w:tcW w:w="1493" w:type="dxa"/>
-          </w:tcPr>
-          <w:p>
-            <w:r>
-              <w:t>OTRAS ACTIVIDADES</w:t>
-            </w:r>
-          </w:p>
-        </w:tc>
-        <w:tc>
-          <w:tcPr>
-            <w:tcW w:w="1493" w:type="dxa"/>
-          </w:tcPr>
-          <w:p>
-            <w:r>
-              <w:t>OTRAS ACTIVIDADES</w:t>
+              <w:rPr>
+                <w:color w:val="FF0000"/>
+              </w:rPr>
+              <w:t>FISICA DE ONDAS</w:t>
+            </w:r>
+          </w:p>
+        </w:tc>
+        <w:tc>
+          <w:tcPr>
+            <w:tcW w:w="1493" w:type="dxa"/>
+          </w:tcPr>
+          <w:p>
+            <w:r>
+              <w:rPr>
+                <w:color w:val="FF0000"/>
+              </w:rPr>
+              <w:t>FISICA DE ONDAS</w:t>
+            </w:r>
+          </w:p>
+        </w:tc>
+        <w:tc>
+          <w:tcPr>
+            <w:tcW w:w="1493" w:type="dxa"/>
+          </w:tcPr>
+          <w:p>
+            <w:r>
+              <w:rPr>
+                <w:color w:val="FF0000"/>
+              </w:rPr>
+              <w:t>INGLES V</w:t>
             </w:r>
           </w:p>
         </w:tc>
@@ -6998,7 +7046,10 @@
           </w:tcPr>
           <w:p>
             <w:r>
-              <w:t>OTRAS ACTIVIDADES</w:t>
+              <w:rPr>
+                <w:color w:val="FF0000"/>
+              </w:rPr>
+              <w:t>INGLES V</w:t>
             </w:r>
           </w:p>
         </w:tc>
@@ -7148,7 +7199,10 @@
           </w:tcPr>
           <w:p>
             <w:r>
-              <w:t>OTRAS ACTIVIDADES</w:t>
+              <w:rPr>
+                <w:color w:val="FF0000"/>
+              </w:rPr>
+              <w:t>INGLES V</w:t>
             </w:r>
           </w:p>
         </w:tc>

</xml_diff>